<commit_message>
Fixing some text in POI 9.
</commit_message>
<xml_diff>
--- a/docs/POI_9_-_Orchard.docx
+++ b/docs/POI_9_-_Orchard.docx
@@ -12,77 +12,47 @@
         <w:rPr>
           <w:lang w:val="en-GB"/>
         </w:rPr>
-        <w:t xml:space="preserve">POI </w:t>
-      </w:r>
-      <w:r>
-        <w:rPr>
-          <w:lang w:val="en-GB"/>
-        </w:rPr>
-        <w:t>9</w:t>
-      </w:r>
-      <w:r>
-        <w:rPr>
-          <w:lang w:val="en-GB"/>
-        </w:rPr>
-        <w:t xml:space="preserve"> - </w:t>
-      </w:r>
-      <w:r>
-        <w:rPr>
-          <w:lang w:val="en-GB"/>
-        </w:rPr>
-        <w:t>Orchard</w:t>
-      </w:r>
-    </w:p>
-    <w:p>
-      <w:pPr>
-        <w:rPr>
-          <w:lang w:val="en-GB"/>
-        </w:rPr>
-      </w:pPr>
-    </w:p>
-    <w:p>
-      <w:pPr>
-        <w:rPr>
-          <w:lang w:val="en-GB"/>
-        </w:rPr>
-      </w:pPr>
-      <w:r>
-        <w:rPr>
-          <w:lang w:val="en-GB"/>
-        </w:rPr>
-        <w:t xml:space="preserve">Title: </w:t>
-      </w:r>
-      <w:r>
-        <w:rPr>
-          <w:lang w:val="en-GB"/>
-        </w:rPr>
-        <w:t xml:space="preserve">The Orchard </w:t>
-      </w:r>
-    </w:p>
-    <w:p>
-      <w:pPr>
-        <w:rPr>
-          <w:lang w:val="en-GB"/>
-        </w:rPr>
-      </w:pPr>
-    </w:p>
-    <w:p>
-      <w:pPr>
-        <w:rPr>
-          <w:lang w:val="en-GB"/>
-        </w:rPr>
-      </w:pPr>
-      <w:r>
-        <w:rPr>
-          <w:lang w:val="en-GB"/>
-        </w:rPr>
-        <w:t xml:space="preserve">Brief blurb: </w:t>
-      </w:r>
-      <w:r>
-        <w:rPr>
-          <w:lang w:val="en-GB"/>
-        </w:rPr>
-        <w:t xml:space="preserve">From private </w:t>
+        <w:t>POI 9 - Orchard</w:t>
+      </w:r>
+    </w:p>
+    <w:p>
+      <w:pPr>
+        <w:rPr>
+          <w:lang w:val="en-GB"/>
+        </w:rPr>
+      </w:pPr>
+    </w:p>
+    <w:p>
+      <w:pPr>
+        <w:rPr>
+          <w:lang w:val="en-GB"/>
+        </w:rPr>
+      </w:pPr>
+      <w:r>
+        <w:rPr>
+          <w:lang w:val="en-GB"/>
+        </w:rPr>
+        <w:t xml:space="preserve">Title: The Orchard </w:t>
+      </w:r>
+    </w:p>
+    <w:p>
+      <w:pPr>
+        <w:rPr>
+          <w:lang w:val="en-GB"/>
+        </w:rPr>
+      </w:pPr>
+    </w:p>
+    <w:p>
+      <w:pPr>
+        <w:rPr>
+          <w:lang w:val="en-GB"/>
+        </w:rPr>
+      </w:pPr>
+      <w:r>
+        <w:rPr>
+          <w:lang w:val="en-GB"/>
+        </w:rPr>
+        <w:t xml:space="preserve">Brief blurb: From private </w:t>
       </w:r>
       <w:r>
         <w:rPr>
@@ -534,15 +504,7 @@
           <w:u w:val="single"/>
           <w:lang w:val="en-GB"/>
         </w:rPr>
-        <w:t xml:space="preserve">Card </w:t>
-      </w:r>
-      <w:r>
-        <w:rPr>
-          <w:b/>
-          <w:u w:val="single"/>
-          <w:lang w:val="en-GB"/>
-        </w:rPr>
-        <w:t>2</w:t>
+        <w:t>Card 2</w:t>
       </w:r>
       <w:r>
         <w:rPr>
@@ -651,16 +613,21 @@
     <w:p/>
     <w:p>
       <w:r>
-        <w:t>Front of College viewed through some of the o</w:t>
-      </w:r>
-      <w:r>
-        <w:t xml:space="preserve">rchard </w:t>
-      </w:r>
-      <w:r>
-        <w:t>trees in c.</w:t>
-      </w:r>
-      <w:r>
-        <w:t xml:space="preserve">1932-35 </w:t>
+        <w:t>Front of College viewed through some of the orchard trees in c.193</w:t>
+      </w:r>
+      <w:r>
+        <w:t>0</w:t>
+      </w:r>
+      <w:r>
+        <w:t>-3</w:t>
+      </w:r>
+      <w:r>
+        <w:t>3</w:t>
+      </w:r>
+      <w:bookmarkStart w:id="0" w:name="_GoBack"/>
+      <w:bookmarkEnd w:id="0"/>
+      <w:r>
+        <w:t xml:space="preserve"> </w:t>
       </w:r>
     </w:p>
     <w:p>
@@ -724,7 +691,19 @@
     </w:p>
     <w:p>
       <w:r>
-        <w:t xml:space="preserve">In the archive there is no date associated with this picture however due to the lack of statue in the front niche (above the main steps) and the height of the trees it can be estimated at c 1932-1935. </w:t>
+        <w:t>In the archive there is no date associated with this picture however due to the lack of statue in the front niche (above the main steps) and the height of the trees it can be estimated at c 193</w:t>
+      </w:r>
+      <w:r>
+        <w:t>0</w:t>
+      </w:r>
+      <w:r>
+        <w:t>-193</w:t>
+      </w:r>
+      <w:r>
+        <w:t>3</w:t>
+      </w:r>
+      <w:r>
+        <w:t xml:space="preserve">. </w:t>
       </w:r>
     </w:p>
     <w:p>
@@ -828,15 +807,7 @@
     <w:p/>
     <w:p>
       <w:r>
-        <w:t xml:space="preserve">Frank </w:t>
-      </w:r>
-      <w:proofErr w:type="spellStart"/>
-      <w:r>
-        <w:t>Hollingworth</w:t>
-      </w:r>
-      <w:proofErr w:type="spellEnd"/>
-      <w:r>
-        <w:t>, staff member since 1979, recalls that one pupil who had been at ‘Obs’ in the 1950s told him he was very disappointed on joining the school to find out that the boys were not allowed to enter, for it had been one of the reasons he had asked his parents to send him to Obs in the first place – in the hope of fresh fruit on demand!</w:t>
+        <w:t>Frank Hollingworth, staff member since 1979, recalls that one pupil who had been at ‘Obs’ in the 1950s told him he was very disappointed on joining the school to find out that the boys were not allowed to enter, for it had been one of the reasons he had asked his parents to send him to Obs in the first place – in the hope of fresh fruit on demand!</w:t>
       </w:r>
     </w:p>
     <w:p/>
@@ -854,15 +825,7 @@
           <w:u w:val="single"/>
           <w:lang w:val="en-GB"/>
         </w:rPr>
-        <w:t xml:space="preserve">Card </w:t>
-      </w:r>
-      <w:r>
-        <w:rPr>
-          <w:b/>
-          <w:u w:val="single"/>
-          <w:lang w:val="en-GB"/>
-        </w:rPr>
-        <w:t>3</w:t>
+        <w:t>Card 3</w:t>
       </w:r>
       <w:r>
         <w:rPr>
@@ -1507,26 +1470,10 @@
         <w:t xml:space="preserve"> area. The wood from these trees was kept to be repurposed by the</w:t>
       </w:r>
       <w:r>
-        <w:t xml:space="preserve"> pupils during Mindworks (a biannual programme for the Primary school run by the parent body engaging the learners in skills not usually timetabled in the regular curriculum). The painted stumps are used for games, outdoor furniture and in one corner, a bug hotel.  Other </w:t>
-      </w:r>
-      <w:proofErr w:type="spellStart"/>
-      <w:r>
-        <w:t>Mindworks</w:t>
-      </w:r>
-      <w:proofErr w:type="spellEnd"/>
-      <w:r>
-        <w:t xml:space="preserve"> and </w:t>
-      </w:r>
-      <w:r>
-        <w:t xml:space="preserve">Arts-Festival programs (the High School equivalent to </w:t>
-      </w:r>
-      <w:proofErr w:type="spellStart"/>
-      <w:r>
-        <w:t>Mindworks</w:t>
-      </w:r>
-      <w:proofErr w:type="spellEnd"/>
-      <w:r>
-        <w:t>) have included the creation of murals, the mosaic works seen in the High School and Intermediate quads, as well as the clay-hands Vertical Garden on the side of the High school art room.</w:t>
+        <w:t xml:space="preserve"> pupils during Mindworks (a biannual programme for the Primary school run by the parent body engaging the learners in skills not usually timetabled in the regular curriculum). The painted stumps are used for games, outdoor furniture and in one corner, a bug hotel.  Other Mindworks and </w:t>
+      </w:r>
+      <w:r>
+        <w:t>Arts-Festival programs (the High School equivalent to Mindworks) have included the creation of murals, the mosaic works seen in the High School and Intermediate quads, as well as the clay-hands Vertical Garden on the side of the High school art room.</w:t>
       </w:r>
       <w:r>
         <w:t xml:space="preserve"> One year a Labyrinth was created in the Orchard and is maintained for use by the pupils during break times.</w:t>
@@ -1547,15 +1494,7 @@
           <w:u w:val="single"/>
           <w:lang w:val="en-GB"/>
         </w:rPr>
-        <w:t xml:space="preserve">Card </w:t>
-      </w:r>
-      <w:r>
-        <w:rPr>
-          <w:b/>
-          <w:u w:val="single"/>
-          <w:lang w:val="en-GB"/>
-        </w:rPr>
-        <w:t>6</w:t>
+        <w:t>Card 6</w:t>
       </w:r>
       <w:r>
         <w:rPr>
@@ -1796,10 +1735,7 @@
     </w:p>
     <w:p/>
     <w:p/>
-    <w:p>
-      <w:bookmarkStart w:id="0" w:name="_GoBack"/>
-      <w:bookmarkEnd w:id="0"/>
-    </w:p>
+    <w:p/>
     <w:sectPr>
       <w:pgSz w:w="11900" w:h="16840"/>
       <w:pgMar w:top="1440" w:right="1440" w:bottom="1440" w:left="1440" w:header="708" w:footer="708" w:gutter="0"/>
@@ -1929,6 +1865,7 @@
     <w:lsdException w:name="HTML Sample" w:semiHidden="1" w:unhideWhenUsed="1"/>
     <w:lsdException w:name="HTML Typewriter" w:semiHidden="1" w:unhideWhenUsed="1"/>
     <w:lsdException w:name="HTML Variable" w:semiHidden="1" w:unhideWhenUsed="1"/>
+    <w:lsdException w:name="Normal Table" w:semiHidden="1" w:unhideWhenUsed="1"/>
     <w:lsdException w:name="annotation subject" w:semiHidden="1" w:unhideWhenUsed="1"/>
     <w:lsdException w:name="No List" w:semiHidden="1" w:unhideWhenUsed="1"/>
     <w:lsdException w:name="Outline List 1" w:semiHidden="1" w:unhideWhenUsed="1"/>
@@ -1974,9 +1911,11 @@
     <w:lsdException w:name="Table Subtle 1" w:semiHidden="1" w:unhideWhenUsed="1"/>
     <w:lsdException w:name="Table Subtle 2" w:semiHidden="1" w:unhideWhenUsed="1"/>
     <w:lsdException w:name="Table Web 1" w:semiHidden="1" w:unhideWhenUsed="1"/>
+    <w:lsdException w:name="Table Web 2" w:semiHidden="1" w:unhideWhenUsed="1"/>
     <w:lsdException w:name="Table Web 3" w:semiHidden="1" w:unhideWhenUsed="1"/>
     <w:lsdException w:name="Balloon Text" w:semiHidden="1" w:unhideWhenUsed="1"/>
     <w:lsdException w:name="Table Grid" w:uiPriority="39"/>
+    <w:lsdException w:name="Table Theme" w:semiHidden="1" w:unhideWhenUsed="1"/>
     <w:lsdException w:name="Note Level 1" w:semiHidden="1" w:unhideWhenUsed="1"/>
     <w:lsdException w:name="Note Level 2" w:semiHidden="1" w:unhideWhenUsed="1"/>
     <w:lsdException w:name="Note Level 3" w:semiHidden="1" w:unhideWhenUsed="1"/>

</xml_diff>